<commit_message>
final report files for submission
</commit_message>
<xml_diff>
--- a/דוח סופי.docx
+++ b/דוח סופי.docx
@@ -626,6 +626,14 @@
       <w:pPr>
         <w:bidi/>
         <w:rPr>
+          <w:rFonts w:cs="Arial" w:hint="cs"/>
+          <w:sz w:val="24"/>
+          <w:szCs w:val="24"/>
+          <w:rtl/>
+        </w:rPr>
+      </w:pPr>
+      <w:r>
+        <w:rPr>
           <w:rFonts w:cs="Arial"/>
           <w:sz w:val="24"/>
           <w:szCs w:val="24"/>
@@ -633,53 +641,50 @@
           <w:rtl/>
           <w:lang w:val="en-IL"/>
         </w:rPr>
-      </w:pPr>
+        <w:t>תאריך הגשה:</w:t>
+      </w:r>
+      <w:r>
+        <w:rPr>
+          <w:rFonts w:cs="Arial" w:hint="cs"/>
+          <w:sz w:val="24"/>
+          <w:szCs w:val="24"/>
+          <w:rtl/>
+          <w:lang w:val="en-IL"/>
+        </w:rPr>
+        <w:t xml:space="preserve"> </w:t>
+      </w:r>
       <w:r>
         <w:rPr>
           <w:rFonts w:cs="Arial"/>
           <w:sz w:val="24"/>
           <w:szCs w:val="24"/>
+          <w:lang w:bidi="ar-SA"/>
+        </w:rPr>
+        <w:t>07/11/2024</w:t>
+      </w:r>
+    </w:p>
+    <w:p>
+      <w:pPr>
+        <w:jc w:val="right"/>
+        <w:rPr>
+          <w:rFonts w:cs="Arial"/>
+          <w:sz w:val="24"/>
+          <w:szCs w:val="24"/>
           <w:u w:val="single"/>
           <w:rtl/>
           <w:lang w:val="en-IL"/>
         </w:rPr>
-        <w:t>תאריך הגשה:</w:t>
-      </w:r>
+      </w:pPr>
     </w:p>
     <w:p>
       <w:pPr>
         <w:jc w:val="right"/>
         <w:rPr>
-          <w:rFonts w:cs="Arial"/>
+          <w:rFonts w:cs="Arial" w:hint="cs"/>
           <w:sz w:val="24"/>
           <w:szCs w:val="24"/>
           <w:u w:val="single"/>
           <w:rtl/>
-          <w:lang w:val="en-IL"/>
-        </w:rPr>
-      </w:pPr>
-    </w:p>
-    <w:p>
-      <w:pPr>
-        <w:jc w:val="right"/>
-        <w:rPr>
-          <w:rFonts w:cs="Arial"/>
-          <w:sz w:val="24"/>
-          <w:szCs w:val="24"/>
-          <w:u w:val="single"/>
-          <w:rtl/>
-          <w:lang w:val="en-IL"/>
-        </w:rPr>
-      </w:pPr>
-    </w:p>
-    <w:p>
-      <w:pPr>
-        <w:jc w:val="right"/>
-        <w:rPr>
-          <w:rFonts w:cs="Arial"/>
-          <w:sz w:val="24"/>
-          <w:szCs w:val="24"/>
-          <w:u w:val="single"/>
           <w:lang w:val="en-IL"/>
         </w:rPr>
       </w:pPr>
@@ -773,7 +778,7 @@
           <w:r>
             <w:fldChar w:fldCharType="separate"/>
           </w:r>
-          <w:hyperlink w:anchor="_Toc181366996" w:history="1">
+          <w:hyperlink w:anchor="_Toc181979003" w:history="1">
             <w:r>
               <w:rPr>
                 <w:rStyle w:val="Hyperlink"/>
@@ -805,7 +810,7 @@
                 <w:noProof/>
                 <w:webHidden/>
               </w:rPr>
-              <w:instrText xml:space="preserve"> PAGEREF _Toc181366996 \h </w:instrText>
+              <w:instrText xml:space="preserve"> PAGEREF _Toc181979003 \h </w:instrText>
             </w:r>
             <w:r>
               <w:rPr>
@@ -848,7 +853,7 @@
               <w:lang w:val="en-IL" w:eastAsia="en-IL" w:bidi="ar-SA"/>
             </w:rPr>
           </w:pPr>
-          <w:hyperlink w:anchor="_Toc181366997" w:history="1">
+          <w:hyperlink w:anchor="_Toc181979004" w:history="1">
             <w:r>
               <w:rPr>
                 <w:rStyle w:val="Hyperlink"/>
@@ -878,7 +883,7 @@
                 <w:noProof/>
                 <w:webHidden/>
               </w:rPr>
-              <w:instrText xml:space="preserve"> PAGEREF _Toc181366997 \h </w:instrText>
+              <w:instrText xml:space="preserve"> PAGEREF _Toc181979004 \h </w:instrText>
             </w:r>
             <w:r>
               <w:rPr>
@@ -921,7 +926,7 @@
               <w:lang w:val="en-IL" w:eastAsia="en-IL" w:bidi="ar-SA"/>
             </w:rPr>
           </w:pPr>
-          <w:hyperlink w:anchor="_Toc181366998" w:history="1">
+          <w:hyperlink w:anchor="_Toc181979005" w:history="1">
             <w:r>
               <w:rPr>
                 <w:rStyle w:val="Hyperlink"/>
@@ -953,7 +958,7 @@
                 <w:noProof/>
                 <w:webHidden/>
               </w:rPr>
-              <w:instrText xml:space="preserve"> PAGEREF _Toc181366998 \h </w:instrText>
+              <w:instrText xml:space="preserve"> PAGEREF _Toc181979005 \h </w:instrText>
             </w:r>
             <w:r>
               <w:rPr>
@@ -996,7 +1001,7 @@
               <w:lang w:val="en-IL" w:eastAsia="en-IL" w:bidi="ar-SA"/>
             </w:rPr>
           </w:pPr>
-          <w:hyperlink w:anchor="_Toc181366999" w:history="1">
+          <w:hyperlink w:anchor="_Toc181979006" w:history="1">
             <w:r>
               <w:rPr>
                 <w:rStyle w:val="Hyperlink"/>
@@ -1048,7 +1053,7 @@
                 <w:noProof/>
                 <w:webHidden/>
               </w:rPr>
-              <w:instrText xml:space="preserve"> PAGEREF _Toc181366999 \h </w:instrText>
+              <w:instrText xml:space="preserve"> PAGEREF _Toc181979006 \h </w:instrText>
             </w:r>
             <w:r>
               <w:rPr>
@@ -1069,7 +1074,7 @@
                 <w:webHidden/>
                 <w:rtl/>
               </w:rPr>
-              <w:t>5</w:t>
+              <w:t>4</w:t>
             </w:r>
             <w:r>
               <w:rPr>
@@ -1091,7 +1096,7 @@
               <w:lang w:val="en-IL" w:eastAsia="en-IL" w:bidi="ar-SA"/>
             </w:rPr>
           </w:pPr>
-          <w:hyperlink w:anchor="_Toc181367000" w:history="1">
+          <w:hyperlink w:anchor="_Toc181979007" w:history="1">
             <w:r>
               <w:rPr>
                 <w:rStyle w:val="Hyperlink"/>
@@ -1185,7 +1190,7 @@
                 <w:noProof/>
                 <w:webHidden/>
               </w:rPr>
-              <w:instrText xml:space="preserve"> PAGEREF _Toc181367000 \h </w:instrText>
+              <w:instrText xml:space="preserve"> PAGEREF _Toc181979007 \h </w:instrText>
             </w:r>
             <w:r>
               <w:rPr>
@@ -1228,7 +1233,7 @@
               <w:lang w:val="en-IL" w:eastAsia="en-IL" w:bidi="ar-SA"/>
             </w:rPr>
           </w:pPr>
-          <w:hyperlink w:anchor="_Toc181367001" w:history="1">
+          <w:hyperlink w:anchor="_Toc181979008" w:history="1">
             <w:r>
               <w:rPr>
                 <w:rStyle w:val="Hyperlink"/>
@@ -1301,7 +1306,7 @@
                 <w:noProof/>
                 <w:webHidden/>
               </w:rPr>
-              <w:instrText xml:space="preserve"> PAGEREF _Toc181367001 \h </w:instrText>
+              <w:instrText xml:space="preserve"> PAGEREF _Toc181979008 \h </w:instrText>
             </w:r>
             <w:r>
               <w:rPr>
@@ -1344,7 +1349,7 @@
               <w:lang w:val="en-IL" w:eastAsia="en-IL" w:bidi="ar-SA"/>
             </w:rPr>
           </w:pPr>
-          <w:hyperlink w:anchor="_Toc181367002" w:history="1">
+          <w:hyperlink w:anchor="_Toc181979009" w:history="1">
             <w:r>
               <w:rPr>
                 <w:rStyle w:val="Hyperlink"/>
@@ -1396,7 +1401,7 @@
                 <w:noProof/>
                 <w:webHidden/>
               </w:rPr>
-              <w:instrText xml:space="preserve"> PAGEREF _Toc181367002 \h </w:instrText>
+              <w:instrText xml:space="preserve"> PAGEREF _Toc181979009 \h </w:instrText>
             </w:r>
             <w:r>
               <w:rPr>
@@ -1439,7 +1444,7 @@
               <w:lang w:val="en-IL" w:eastAsia="en-IL" w:bidi="ar-SA"/>
             </w:rPr>
           </w:pPr>
-          <w:hyperlink w:anchor="_Toc181367003" w:history="1">
+          <w:hyperlink w:anchor="_Toc181979010" w:history="1">
             <w:r>
               <w:rPr>
                 <w:rStyle w:val="Hyperlink"/>
@@ -1513,7 +1518,7 @@
                 <w:noProof/>
                 <w:webHidden/>
               </w:rPr>
-              <w:instrText xml:space="preserve"> PAGEREF _Toc181367003 \h </w:instrText>
+              <w:instrText xml:space="preserve"> PAGEREF _Toc181979010 \h </w:instrText>
             </w:r>
             <w:r>
               <w:rPr>
@@ -1556,7 +1561,7 @@
               <w:lang w:val="en-IL" w:eastAsia="en-IL" w:bidi="ar-SA"/>
             </w:rPr>
           </w:pPr>
-          <w:hyperlink w:anchor="_Toc181367004" w:history="1">
+          <w:hyperlink w:anchor="_Toc181979011" w:history="1">
             <w:r>
               <w:rPr>
                 <w:rStyle w:val="Hyperlink"/>
@@ -1611,7 +1616,7 @@
                 <w:noProof/>
                 <w:webHidden/>
               </w:rPr>
-              <w:instrText xml:space="preserve"> PAGEREF _Toc181367004 \h </w:instrText>
+              <w:instrText xml:space="preserve"> PAGEREF _Toc181979011 \h </w:instrText>
             </w:r>
             <w:r>
               <w:rPr>
@@ -1654,7 +1659,7 @@
               <w:lang w:val="en-IL" w:eastAsia="en-IL" w:bidi="ar-SA"/>
             </w:rPr>
           </w:pPr>
-          <w:hyperlink w:anchor="_Toc181367005" w:history="1">
+          <w:hyperlink w:anchor="_Toc181979012" w:history="1">
             <w:r>
               <w:rPr>
                 <w:rStyle w:val="Hyperlink"/>
@@ -1728,7 +1733,7 @@
                 <w:noProof/>
                 <w:webHidden/>
               </w:rPr>
-              <w:instrText xml:space="preserve"> PAGEREF _Toc181367005 \h </w:instrText>
+              <w:instrText xml:space="preserve"> PAGEREF _Toc181979012 \h </w:instrText>
             </w:r>
             <w:r>
               <w:rPr>
@@ -1771,7 +1776,7 @@
               <w:lang w:val="en-IL" w:eastAsia="en-IL" w:bidi="ar-SA"/>
             </w:rPr>
           </w:pPr>
-          <w:hyperlink w:anchor="_Toc181367006" w:history="1">
+          <w:hyperlink w:anchor="_Toc181979013" w:history="1">
             <w:r>
               <w:rPr>
                 <w:rStyle w:val="Hyperlink"/>
@@ -1888,7 +1893,7 @@
                 <w:noProof/>
                 <w:webHidden/>
               </w:rPr>
-              <w:instrText xml:space="preserve"> PAGEREF _Toc181367006 \h </w:instrText>
+              <w:instrText xml:space="preserve"> PAGEREF _Toc181979013 \h </w:instrText>
             </w:r>
             <w:r>
               <w:rPr>
@@ -1931,7 +1936,7 @@
               <w:lang w:val="en-IL" w:eastAsia="en-IL" w:bidi="ar-SA"/>
             </w:rPr>
           </w:pPr>
-          <w:hyperlink w:anchor="_Toc181367007" w:history="1">
+          <w:hyperlink w:anchor="_Toc181979014" w:history="1">
             <w:r>
               <w:rPr>
                 <w:rStyle w:val="Hyperlink"/>
@@ -1983,7 +1988,7 @@
                 <w:noProof/>
                 <w:webHidden/>
               </w:rPr>
-              <w:instrText xml:space="preserve"> PAGEREF _Toc181367007 \h </w:instrText>
+              <w:instrText xml:space="preserve"> PAGEREF _Toc181979014 \h </w:instrText>
             </w:r>
             <w:r>
               <w:rPr>
@@ -2026,7 +2031,7 @@
               <w:lang w:val="en-IL" w:eastAsia="en-IL" w:bidi="ar-SA"/>
             </w:rPr>
           </w:pPr>
-          <w:hyperlink w:anchor="_Toc181367008" w:history="1">
+          <w:hyperlink w:anchor="_Toc181979015" w:history="1">
             <w:r>
               <w:rPr>
                 <w:rStyle w:val="Hyperlink"/>
@@ -2188,7 +2193,7 @@
                 <w:noProof/>
                 <w:webHidden/>
               </w:rPr>
-              <w:instrText xml:space="preserve"> PAGEREF _Toc181367008 \h </w:instrText>
+              <w:instrText xml:space="preserve"> PAGEREF _Toc181979015 \h </w:instrText>
             </w:r>
             <w:r>
               <w:rPr>
@@ -2231,7 +2236,7 @@
               <w:lang w:val="en-IL" w:eastAsia="en-IL" w:bidi="ar-SA"/>
             </w:rPr>
           </w:pPr>
-          <w:hyperlink w:anchor="_Toc181367009" w:history="1">
+          <w:hyperlink w:anchor="_Toc181979016" w:history="1">
             <w:r>
               <w:rPr>
                 <w:rStyle w:val="Hyperlink"/>
@@ -2283,7 +2288,7 @@
                 <w:noProof/>
                 <w:webHidden/>
               </w:rPr>
-              <w:instrText xml:space="preserve"> PAGEREF _Toc181367009 \h </w:instrText>
+              <w:instrText xml:space="preserve"> PAGEREF _Toc181979016 \h </w:instrText>
             </w:r>
             <w:r>
               <w:rPr>
@@ -2326,7 +2331,7 @@
               <w:lang w:val="en-IL" w:eastAsia="en-IL" w:bidi="ar-SA"/>
             </w:rPr>
           </w:pPr>
-          <w:hyperlink w:anchor="_Toc181367010" w:history="1">
+          <w:hyperlink w:anchor="_Toc181979017" w:history="1">
             <w:r>
               <w:rPr>
                 <w:rStyle w:val="Hyperlink"/>
@@ -2358,7 +2363,7 @@
                 <w:noProof/>
                 <w:webHidden/>
               </w:rPr>
-              <w:instrText xml:space="preserve"> PAGEREF _Toc181367010 \h </w:instrText>
+              <w:instrText xml:space="preserve"> PAGEREF _Toc181979017 \h </w:instrText>
             </w:r>
             <w:r>
               <w:rPr>
@@ -2401,7 +2406,7 @@
               <w:lang w:val="en-IL" w:eastAsia="en-IL" w:bidi="ar-SA"/>
             </w:rPr>
           </w:pPr>
-          <w:hyperlink w:anchor="_Toc181367011" w:history="1">
+          <w:hyperlink w:anchor="_Toc181979018" w:history="1">
             <w:r>
               <w:rPr>
                 <w:rStyle w:val="Hyperlink"/>
@@ -2453,7 +2458,7 @@
                 <w:noProof/>
                 <w:webHidden/>
               </w:rPr>
-              <w:instrText xml:space="preserve"> PAGEREF _Toc181367011 \h </w:instrText>
+              <w:instrText xml:space="preserve"> PAGEREF _Toc181979018 \h </w:instrText>
             </w:r>
             <w:r>
               <w:rPr>
@@ -2500,7 +2505,7 @@
               <w:lang w:val="en-IL" w:eastAsia="en-IL" w:bidi="ar-SA"/>
             </w:rPr>
           </w:pPr>
-          <w:hyperlink w:anchor="_Toc181367012" w:history="1">
+          <w:hyperlink w:anchor="_Toc181979019" w:history="1">
             <w:r>
               <w:rPr>
                 <w:rStyle w:val="Hyperlink"/>
@@ -2553,7 +2558,7 @@
                 <w:noProof/>
                 <w:webHidden/>
               </w:rPr>
-              <w:instrText xml:space="preserve"> PAGEREF _Toc181367012 \h </w:instrText>
+              <w:instrText xml:space="preserve"> PAGEREF _Toc181979019 \h </w:instrText>
             </w:r>
             <w:r>
               <w:rPr>
@@ -2600,7 +2605,7 @@
               <w:lang w:val="en-IL" w:eastAsia="en-IL" w:bidi="ar-SA"/>
             </w:rPr>
           </w:pPr>
-          <w:hyperlink w:anchor="_Toc181367013" w:history="1">
+          <w:hyperlink w:anchor="_Toc181979020" w:history="1">
             <w:r>
               <w:rPr>
                 <w:rStyle w:val="Hyperlink"/>
@@ -2675,7 +2680,7 @@
                 <w:noProof/>
                 <w:webHidden/>
               </w:rPr>
-              <w:instrText xml:space="preserve"> PAGEREF _Toc181367013 \h </w:instrText>
+              <w:instrText xml:space="preserve"> PAGEREF _Toc181979020 \h </w:instrText>
             </w:r>
             <w:r>
               <w:rPr>
@@ -2718,7 +2723,7 @@
               <w:lang w:val="en-IL" w:eastAsia="en-IL" w:bidi="ar-SA"/>
             </w:rPr>
           </w:pPr>
-          <w:hyperlink w:anchor="_Toc181367014" w:history="1">
+          <w:hyperlink w:anchor="_Toc181979021" w:history="1">
             <w:r>
               <w:rPr>
                 <w:rStyle w:val="Hyperlink"/>
@@ -2748,7 +2753,7 @@
                 <w:noProof/>
                 <w:webHidden/>
               </w:rPr>
-              <w:instrText xml:space="preserve"> PAGEREF _Toc181367014 \h </w:instrText>
+              <w:instrText xml:space="preserve"> PAGEREF _Toc181979021 \h </w:instrText>
             </w:r>
             <w:r>
               <w:rPr>
@@ -2791,7 +2796,7 @@
               <w:lang w:val="en-IL" w:eastAsia="en-IL" w:bidi="ar-SA"/>
             </w:rPr>
           </w:pPr>
-          <w:hyperlink w:anchor="_Toc181367015" w:history="1">
+          <w:hyperlink w:anchor="_Toc181979022" w:history="1">
             <w:r>
               <w:rPr>
                 <w:rStyle w:val="Hyperlink"/>
@@ -2821,7 +2826,7 @@
                 <w:noProof/>
                 <w:webHidden/>
               </w:rPr>
-              <w:instrText xml:space="preserve"> PAGEREF _Toc181367015 \h </w:instrText>
+              <w:instrText xml:space="preserve"> PAGEREF _Toc181979022 \h </w:instrText>
             </w:r>
             <w:r>
               <w:rPr>
@@ -2864,7 +2869,7 @@
               <w:lang w:val="en-IL" w:eastAsia="en-IL" w:bidi="ar-SA"/>
             </w:rPr>
           </w:pPr>
-          <w:hyperlink w:anchor="_Toc181367016" w:history="1">
+          <w:hyperlink w:anchor="_Toc181979023" w:history="1">
             <w:r>
               <w:rPr>
                 <w:rStyle w:val="Hyperlink"/>
@@ -2895,7 +2900,7 @@
                 <w:noProof/>
                 <w:webHidden/>
               </w:rPr>
-              <w:instrText xml:space="preserve"> PAGEREF _Toc181367016 \h </w:instrText>
+              <w:instrText xml:space="preserve"> PAGEREF _Toc181979023 \h </w:instrText>
             </w:r>
             <w:r>
               <w:rPr>
@@ -2938,7 +2943,7 @@
               <w:lang w:val="en-IL" w:eastAsia="en-IL" w:bidi="ar-SA"/>
             </w:rPr>
           </w:pPr>
-          <w:hyperlink w:anchor="_Toc181367017" w:history="1">
+          <w:hyperlink w:anchor="_Toc181979024" w:history="1">
             <w:r>
               <w:rPr>
                 <w:rStyle w:val="Hyperlink"/>
@@ -2990,7 +2995,7 @@
                 <w:noProof/>
                 <w:webHidden/>
               </w:rPr>
-              <w:instrText xml:space="preserve"> PAGEREF _Toc181367017 \h </w:instrText>
+              <w:instrText xml:space="preserve"> PAGEREF _Toc181979024 \h </w:instrText>
             </w:r>
             <w:r>
               <w:rPr>
@@ -3033,7 +3038,7 @@
               <w:lang w:val="en-IL" w:eastAsia="en-IL" w:bidi="ar-SA"/>
             </w:rPr>
           </w:pPr>
-          <w:hyperlink w:anchor="_Toc181367018" w:history="1">
+          <w:hyperlink w:anchor="_Toc181979025" w:history="1">
             <w:r>
               <w:rPr>
                 <w:rStyle w:val="Hyperlink"/>
@@ -3063,7 +3068,7 @@
                 <w:noProof/>
                 <w:webHidden/>
               </w:rPr>
-              <w:instrText xml:space="preserve"> PAGEREF _Toc181367018 \h </w:instrText>
+              <w:instrText xml:space="preserve"> PAGEREF _Toc181979025 \h </w:instrText>
             </w:r>
             <w:r>
               <w:rPr>
@@ -3190,17 +3195,6 @@
           <w:sz w:val="24"/>
           <w:szCs w:val="24"/>
           <w:u w:val="single"/>
-          <w:lang w:val="en-IL"/>
-        </w:rPr>
-      </w:pPr>
-    </w:p>
-    <w:p>
-      <w:pPr>
-        <w:rPr>
-          <w:rFonts w:cs="Arial"/>
-          <w:sz w:val="24"/>
-          <w:szCs w:val="24"/>
-          <w:u w:val="single"/>
           <w:rtl/>
           <w:lang w:val="en-IL"/>
         </w:rPr>
@@ -3217,7 +3211,7 @@
           <w:lang w:val="en-IL"/>
         </w:rPr>
       </w:pPr>
-      <w:bookmarkStart w:id="0" w:name="_Toc181366996"/>
+      <w:bookmarkStart w:id="0" w:name="_Toc181979003"/>
       <w:r>
         <w:rPr>
           <w:b/>
@@ -3226,6 +3220,7 @@
           <w:rtl/>
           <w:lang w:val="en-IL"/>
         </w:rPr>
+        <w:lastRenderedPageBreak/>
         <w:t>תקציר</w:t>
       </w:r>
       <w:bookmarkEnd w:id="0"/>
@@ -3539,7 +3534,7 @@
           <w:lang w:bidi="ar-SY"/>
         </w:rPr>
       </w:pPr>
-      <w:bookmarkStart w:id="1" w:name="_Toc181366997"/>
+      <w:bookmarkStart w:id="1" w:name="_Toc181979004"/>
       <w:r>
         <w:rPr>
           <w:rFonts w:asciiTheme="majorBidi" w:hAnsiTheme="majorBidi"/>
@@ -3693,14 +3688,6 @@
     </w:p>
     <w:p>
       <w:pPr>
-        <w:rPr>
-          <w:sz w:val="24"/>
-          <w:szCs w:val="24"/>
-        </w:rPr>
-      </w:pPr>
-    </w:p>
-    <w:p>
-      <w:pPr>
         <w:pStyle w:val="Heading1"/>
         <w:bidi/>
         <w:rPr>
@@ -3710,7 +3697,7 @@
           <w:lang w:val="en-IL"/>
         </w:rPr>
       </w:pPr>
-      <w:bookmarkStart w:id="2" w:name="_Toc181366998"/>
+      <w:bookmarkStart w:id="2" w:name="_Toc181979005"/>
       <w:r>
         <w:rPr>
           <w:b/>
@@ -3719,6 +3706,7 @@
           <w:rtl/>
           <w:lang w:val="en-IL"/>
         </w:rPr>
+        <w:lastRenderedPageBreak/>
         <w:t>מבוא</w:t>
       </w:r>
       <w:bookmarkEnd w:id="2"/>
@@ -3883,124 +3871,11 @@
     </w:p>
     <w:p>
       <w:pPr>
-        <w:jc w:val="right"/>
-      </w:pPr>
-    </w:p>
-    <w:p>
-      <w:pPr>
-        <w:jc w:val="right"/>
-        <w:rPr>
-          <w:rtl/>
-        </w:rPr>
-      </w:pPr>
-    </w:p>
-    <w:p>
-      <w:pPr>
-        <w:jc w:val="right"/>
-        <w:rPr>
-          <w:rtl/>
-        </w:rPr>
-      </w:pPr>
-    </w:p>
-    <w:p>
-      <w:pPr>
-        <w:rPr>
-          <w:rtl/>
-        </w:rPr>
-      </w:pPr>
-    </w:p>
-    <w:p>
-      <w:pPr>
-        <w:rPr>
-          <w:rtl/>
-        </w:rPr>
-      </w:pPr>
-    </w:p>
-    <w:p>
-      <w:pPr>
-        <w:rPr>
-          <w:rtl/>
-        </w:rPr>
-      </w:pPr>
-    </w:p>
-    <w:p>
-      <w:pPr>
-        <w:rPr>
-          <w:rtl/>
-        </w:rPr>
-      </w:pPr>
-    </w:p>
-    <w:p>
-      <w:pPr>
-        <w:rPr>
-          <w:rtl/>
-        </w:rPr>
-      </w:pPr>
-    </w:p>
-    <w:p>
-      <w:pPr>
-        <w:rPr>
-          <w:rtl/>
-        </w:rPr>
-      </w:pPr>
-    </w:p>
-    <w:p>
-      <w:pPr>
-        <w:rPr>
-          <w:rtl/>
-        </w:rPr>
-      </w:pPr>
-    </w:p>
-    <w:p>
-      <w:pPr>
-        <w:rPr>
-          <w:rtl/>
-        </w:rPr>
-      </w:pPr>
-    </w:p>
-    <w:p>
-      <w:pPr>
-        <w:rPr>
-          <w:rtl/>
-        </w:rPr>
-      </w:pPr>
-    </w:p>
-    <w:p>
-      <w:pPr>
-        <w:rPr>
-          <w:rtl/>
-        </w:rPr>
-      </w:pPr>
-    </w:p>
-    <w:p>
-      <w:pPr>
-        <w:rPr>
-          <w:rtl/>
-        </w:rPr>
-      </w:pPr>
-    </w:p>
-    <w:p>
-      <w:pPr>
-        <w:rPr>
-          <w:rtl/>
-        </w:rPr>
-      </w:pPr>
-    </w:p>
-    <w:p>
-      <w:pPr>
-        <w:rPr>
-          <w:rtl/>
-        </w:rPr>
-      </w:pPr>
-    </w:p>
-    <w:p>
-      <w:pPr>
-        <w:rPr>
-          <w:rtl/>
-        </w:rPr>
-      </w:pPr>
-    </w:p>
-    <w:p/>
+        <w:rPr>
+          <w:rtl/>
+        </w:rPr>
+      </w:pPr>
+    </w:p>
     <w:p>
       <w:pPr>
         <w:rPr>
@@ -4018,7 +3893,7 @@
           <w:rtl/>
         </w:rPr>
       </w:pPr>
-      <w:bookmarkStart w:id="3" w:name="_Toc181366999"/>
+      <w:bookmarkStart w:id="3" w:name="_Toc181979006"/>
       <w:r>
         <w:rPr>
           <w:b/>
@@ -4050,12 +3925,127 @@
       </w:pPr>
       <w:r>
         <w:rPr>
-          <w:rFonts w:asciiTheme="minorBidi" w:hAnsiTheme="minorBidi"/>
-          <w:sz w:val="24"/>
-          <w:szCs w:val="24"/>
-          <w:rtl/>
-        </w:rPr>
-        <w:t xml:space="preserve">לפתח מדיניות בקרה אופטימלית לרמזורים בצומת יחיד, שתוכל להתאים את תזמוני הרמזורים בזמן אמת ולשפר את זרימת התנועה. לשם כך, השתמשנו באלגוריתם </w:t>
+          <w:rFonts w:asciiTheme="minorBidi" w:hAnsiTheme="minorBidi" w:cs="Arial"/>
+          <w:sz w:val="24"/>
+          <w:szCs w:val="24"/>
+          <w:rtl/>
+        </w:rPr>
+        <w:t xml:space="preserve"> לפתח מדיניות בקרה אופטימלית לרמזורים בצומת יחיד, תוך התחשבות בתחבורה ציבורית ולתת לה קדימות תחת אלגוריתמים של למידה</w:t>
+      </w:r>
+      <w:r>
+        <w:rPr>
+          <w:rFonts w:asciiTheme="minorBidi" w:hAnsiTheme="minorBidi" w:cs="Arial"/>
+          <w:sz w:val="24"/>
+          <w:szCs w:val="24"/>
+        </w:rPr>
+        <w:t xml:space="preserve"> </w:t>
+      </w:r>
+      <w:r>
+        <w:rPr>
+          <w:rFonts w:asciiTheme="minorBidi" w:hAnsiTheme="minorBidi" w:cs="Arial" w:hint="cs"/>
+          <w:sz w:val="24"/>
+          <w:szCs w:val="24"/>
+          <w:rtl/>
+        </w:rPr>
+        <w:t>מחיזוקים</w:t>
+      </w:r>
+      <w:r>
+        <w:rPr>
+          <w:rFonts w:asciiTheme="minorBidi" w:hAnsiTheme="minorBidi" w:cs="Arial" w:hint="cs"/>
+          <w:sz w:val="24"/>
+          <w:szCs w:val="24"/>
+          <w:rtl/>
+        </w:rPr>
+        <w:t xml:space="preserve"> </w:t>
+      </w:r>
+      <w:r>
+        <w:rPr>
+          <w:rFonts w:asciiTheme="minorBidi" w:hAnsiTheme="minorBidi"/>
+          <w:sz w:val="24"/>
+          <w:szCs w:val="24"/>
+        </w:rPr>
+        <w:t xml:space="preserve"> </w:t>
+      </w:r>
+      <w:r>
+        <w:rPr>
+          <w:rFonts w:asciiTheme="minorBidi" w:hAnsiTheme="minorBidi"/>
+          <w:sz w:val="24"/>
+          <w:szCs w:val="24"/>
+        </w:rPr>
+        <w:t>(Reinforcement Learning)</w:t>
+      </w:r>
+      <w:r>
+        <w:rPr>
+          <w:rFonts w:asciiTheme="minorBidi" w:hAnsiTheme="minorBidi" w:hint="cs"/>
+          <w:sz w:val="24"/>
+          <w:szCs w:val="24"/>
+          <w:rtl/>
+        </w:rPr>
+        <w:t>.</w:t>
+      </w:r>
+      <w:r>
+        <w:rPr>
+          <w:rFonts w:asciiTheme="minorBidi" w:hAnsiTheme="minorBidi"/>
+          <w:sz w:val="24"/>
+          <w:szCs w:val="24"/>
+        </w:rPr>
+        <w:t xml:space="preserve"> </w:t>
+      </w:r>
+      <w:r>
+        <w:rPr>
+          <w:rFonts w:asciiTheme="minorBidi" w:hAnsiTheme="minorBidi" w:cs="Arial"/>
+          <w:sz w:val="24"/>
+          <w:szCs w:val="24"/>
+          <w:rtl/>
+        </w:rPr>
+        <w:t xml:space="preserve">המטרה היא להתאים את תזמוני הרמזורים בזמן אמת </w:t>
+      </w:r>
+      <w:r>
+        <w:rPr>
+          <w:rFonts w:asciiTheme="minorBidi" w:hAnsiTheme="minorBidi" w:cs="Arial" w:hint="cs"/>
+          <w:sz w:val="24"/>
+          <w:szCs w:val="24"/>
+          <w:rtl/>
+        </w:rPr>
+        <w:t>כדי לשפר את</w:t>
+      </w:r>
+      <w:r>
+        <w:rPr>
+          <w:rFonts w:asciiTheme="minorBidi" w:hAnsiTheme="minorBidi" w:cs="Arial"/>
+          <w:sz w:val="24"/>
+          <w:szCs w:val="24"/>
+          <w:rtl/>
+        </w:rPr>
+        <w:t xml:space="preserve"> זרימת התנועה ומשך ההמתנה של כלי התחבורה הציבורית</w:t>
+      </w:r>
+      <w:r>
+        <w:rPr>
+          <w:rFonts w:asciiTheme="minorBidi" w:hAnsiTheme="minorBidi" w:cs="Arial" w:hint="cs"/>
+          <w:sz w:val="24"/>
+          <w:szCs w:val="24"/>
+          <w:rtl/>
+        </w:rPr>
+        <w:t xml:space="preserve"> ורכבים פרטיים.</w:t>
+      </w:r>
+    </w:p>
+    <w:p>
+      <w:pPr>
+        <w:bidi/>
+        <w:rPr>
+          <w:rFonts w:asciiTheme="minorBidi" w:hAnsiTheme="minorBidi" w:cs="Arial"/>
+          <w:sz w:val="24"/>
+          <w:szCs w:val="24"/>
+          <w:rtl/>
+        </w:rPr>
+      </w:pPr>
+      <w:r>
+        <w:rPr>
+          <w:rFonts w:asciiTheme="minorBidi" w:hAnsiTheme="minorBidi" w:cs="Arial"/>
+          <w:sz w:val="24"/>
+          <w:szCs w:val="24"/>
+          <w:rtl/>
+        </w:rPr>
+        <w:t xml:space="preserve">לצורך כך, השתמשנו באלגוריתם </w:t>
       </w:r>
       <w:r>
         <w:rPr>
@@ -4067,30 +4057,21 @@
       </w:r>
       <w:r>
         <w:rPr>
-          <w:rFonts w:asciiTheme="minorBidi" w:hAnsiTheme="minorBidi"/>
-          <w:sz w:val="24"/>
-          <w:szCs w:val="24"/>
-          <w:rtl/>
-        </w:rPr>
-        <w:t xml:space="preserve"> ובסימול</w:t>
-      </w:r>
-      <w:r>
-        <w:rPr>
-          <w:rFonts w:asciiTheme="minorBidi" w:hAnsiTheme="minorBidi"/>
-          <w:sz w:val="24"/>
-          <w:szCs w:val="24"/>
-          <w:rtl/>
-        </w:rPr>
-        <w:t>טור</w:t>
-      </w:r>
-      <w:r>
-        <w:rPr>
-          <w:rFonts w:asciiTheme="minorBidi" w:hAnsiTheme="minorBidi"/>
-          <w:sz w:val="24"/>
-          <w:szCs w:val="24"/>
-          <w:rtl/>
-        </w:rPr>
-        <w:t xml:space="preserve"> </w:t>
+          <w:rFonts w:asciiTheme="minorBidi" w:hAnsiTheme="minorBidi" w:cs="Arial" w:hint="cs"/>
+          <w:sz w:val="24"/>
+          <w:szCs w:val="24"/>
+          <w:rtl/>
+        </w:rPr>
+        <w:t xml:space="preserve">. </w:t>
+      </w:r>
+      <w:r>
+        <w:rPr>
+          <w:rFonts w:asciiTheme="minorBidi" w:hAnsiTheme="minorBidi" w:cs="Arial"/>
+          <w:sz w:val="24"/>
+          <w:szCs w:val="24"/>
+          <w:rtl/>
+        </w:rPr>
+        <w:t xml:space="preserve">ובסימולטור </w:t>
       </w:r>
       <w:r>
         <w:rPr>
@@ -4102,42 +4083,143 @@
       </w:r>
       <w:r>
         <w:rPr>
-          <w:rFonts w:asciiTheme="minorBidi" w:hAnsiTheme="minorBidi"/>
-          <w:sz w:val="24"/>
-          <w:szCs w:val="24"/>
-          <w:rtl/>
-        </w:rPr>
-        <w:t xml:space="preserve"> כדי לבנות מדיניות חכמה לבקרת רמזורים.</w:t>
+          <w:rFonts w:asciiTheme="minorBidi" w:hAnsiTheme="minorBidi" w:cs="Arial"/>
+          <w:sz w:val="24"/>
+          <w:szCs w:val="24"/>
+          <w:rtl/>
+        </w:rPr>
+        <w:t xml:space="preserve"> כדי לבנות מדיניות חכמה לבקרת רמזורים. </w:t>
+      </w:r>
+      <w:r>
+        <w:rPr>
+          <w:rFonts w:asciiTheme="minorBidi" w:hAnsiTheme="minorBidi"/>
+          <w:sz w:val="24"/>
+          <w:szCs w:val="24"/>
+          <w:rtl/>
+        </w:rPr>
+        <w:t>מטרת הרשת</w:t>
+      </w:r>
+      <w:r>
+        <w:rPr>
+          <w:rFonts w:asciiTheme="minorBidi" w:hAnsiTheme="minorBidi" w:hint="cs"/>
+          <w:sz w:val="24"/>
+          <w:szCs w:val="24"/>
+          <w:rtl/>
+        </w:rPr>
+        <w:t xml:space="preserve"> (</w:t>
+      </w:r>
+      <w:r>
+        <w:rPr>
+          <w:rFonts w:asciiTheme="minorBidi" w:hAnsiTheme="minorBidi"/>
+          <w:sz w:val="24"/>
+          <w:szCs w:val="24"/>
+        </w:rPr>
+        <w:t>DQN</w:t>
+      </w:r>
+      <w:r>
+        <w:rPr>
+          <w:rFonts w:asciiTheme="minorBidi" w:hAnsiTheme="minorBidi" w:hint="cs"/>
+          <w:sz w:val="24"/>
+          <w:szCs w:val="24"/>
+          <w:rtl/>
+        </w:rPr>
+        <w:t>)</w:t>
+      </w:r>
+      <w:r>
+        <w:rPr>
+          <w:rFonts w:asciiTheme="minorBidi" w:hAnsiTheme="minorBidi"/>
+          <w:sz w:val="24"/>
+          <w:szCs w:val="24"/>
+          <w:rtl/>
+        </w:rPr>
+        <w:t xml:space="preserve"> היא לקבל מידע עדכני על מצב התנועה באופן דינמי, ולחזות את הפאזה האופטימלית של הצומת מסט פאזות מוגדר מראש</w:t>
+      </w:r>
+      <w:r>
+        <w:rPr>
+          <w:rFonts w:asciiTheme="minorBidi" w:hAnsiTheme="minorBidi" w:cs="Arial"/>
+          <w:sz w:val="24"/>
+          <w:szCs w:val="24"/>
+          <w:rtl/>
+        </w:rPr>
+        <w:t>. בנוסף, השתמשנו בתגמול משוקלל המעניק משקל גבוה יותר לרכבים ציבוריים, על מנת לעודד מתן עדיפות לתחבורה ציבורית בצומת.</w:t>
       </w:r>
     </w:p>
     <w:p>
       <w:pPr>
         <w:bidi/>
         <w:rPr>
-          <w:rFonts w:asciiTheme="minorBidi" w:hAnsiTheme="minorBidi"/>
-          <w:sz w:val="24"/>
-          <w:szCs w:val="24"/>
-          <w:rtl/>
-        </w:rPr>
-      </w:pPr>
-      <w:r>
-        <w:rPr>
-          <w:rFonts w:asciiTheme="minorBidi" w:hAnsiTheme="minorBidi"/>
-          <w:sz w:val="24"/>
-          <w:szCs w:val="24"/>
-          <w:rtl/>
-        </w:rPr>
-        <w:t>מטרת הרשת היא לקבל מידע עדכני על מצב התנועה באופן דינמי, ולחזות את הפאזה האופטימלית של הצומת מסט פאזות מוגדר מראש.</w:t>
-      </w:r>
-      <w:r>
-        <w:rPr>
-          <w:rFonts w:asciiTheme="minorBidi" w:hAnsiTheme="minorBidi"/>
-          <w:sz w:val="24"/>
-          <w:szCs w:val="24"/>
-          <w:rtl/>
-        </w:rPr>
-        <w:br/>
-      </w:r>
+          <w:rFonts w:asciiTheme="minorBidi" w:hAnsiTheme="minorBidi" w:cs="Arial"/>
+          <w:sz w:val="24"/>
+          <w:szCs w:val="24"/>
+          <w:rtl/>
+        </w:rPr>
+      </w:pPr>
+    </w:p>
+    <w:p>
+      <w:pPr>
+        <w:bidi/>
+        <w:rPr>
+          <w:rFonts w:asciiTheme="minorBidi" w:hAnsiTheme="minorBidi" w:cs="Arial"/>
+          <w:sz w:val="24"/>
+          <w:szCs w:val="24"/>
+          <w:rtl/>
+        </w:rPr>
+      </w:pPr>
+    </w:p>
+    <w:p>
+      <w:pPr>
+        <w:bidi/>
+        <w:rPr>
+          <w:rFonts w:asciiTheme="minorBidi" w:hAnsiTheme="minorBidi" w:cs="Arial"/>
+          <w:sz w:val="24"/>
+          <w:szCs w:val="24"/>
+          <w:rtl/>
+        </w:rPr>
+      </w:pPr>
+    </w:p>
+    <w:p>
+      <w:pPr>
+        <w:bidi/>
+        <w:rPr>
+          <w:rFonts w:asciiTheme="minorBidi" w:hAnsiTheme="minorBidi" w:cs="Arial"/>
+          <w:sz w:val="24"/>
+          <w:szCs w:val="24"/>
+          <w:rtl/>
+        </w:rPr>
+      </w:pPr>
+    </w:p>
+    <w:p>
+      <w:pPr>
+        <w:bidi/>
+        <w:rPr>
+          <w:rFonts w:asciiTheme="minorBidi" w:hAnsiTheme="minorBidi" w:cs="Arial"/>
+          <w:sz w:val="24"/>
+          <w:szCs w:val="24"/>
+          <w:rtl/>
+        </w:rPr>
+      </w:pPr>
+    </w:p>
+    <w:p>
+      <w:pPr>
+        <w:bidi/>
+        <w:rPr>
+          <w:rFonts w:asciiTheme="minorBidi" w:hAnsiTheme="minorBidi" w:cs="Arial"/>
+          <w:sz w:val="24"/>
+          <w:szCs w:val="24"/>
+          <w:rtl/>
+        </w:rPr>
+      </w:pPr>
+    </w:p>
+    <w:p>
+      <w:pPr>
+        <w:bidi/>
+        <w:rPr>
+          <w:rFonts w:asciiTheme="minorBidi" w:hAnsiTheme="minorBidi"/>
+          <w:sz w:val="24"/>
+          <w:szCs w:val="24"/>
+          <w:rtl/>
+        </w:rPr>
+      </w:pPr>
     </w:p>
     <w:p>
       <w:pPr>
@@ -4149,7 +4231,7 @@
           <w:rtl/>
         </w:rPr>
       </w:pPr>
-      <w:bookmarkStart w:id="4" w:name="_Toc181367000"/>
+      <w:bookmarkStart w:id="4" w:name="_Toc181979007"/>
       <w:r>
         <w:rPr>
           <w:b/>
@@ -4157,6 +4239,7 @@
           <w:color w:val="auto"/>
           <w:rtl/>
         </w:rPr>
+        <w:lastRenderedPageBreak/>
         <w:t>פתרונות אפשריים, והפתרון הנבחר</w:t>
       </w:r>
       <w:bookmarkEnd w:id="4"/>
@@ -4632,6 +4715,7 @@
         <w:bidi/>
         <w:rPr>
           <w:rFonts w:asciiTheme="minorBidi" w:hAnsiTheme="minorBidi"/>
+          <w:kern w:val="0"/>
           <w:sz w:val="24"/>
           <w:szCs w:val="24"/>
           <w:rtl/>
@@ -5043,6 +5127,65 @@
         </w:rPr>
         <w:t>פקקי תנועה משמעותיים.</w:t>
       </w:r>
+    </w:p>
+    <w:p>
+      <w:pPr>
+        <w:bidi/>
+        <w:rPr>
+          <w:rFonts w:asciiTheme="minorBidi" w:hAnsiTheme="minorBidi"/>
+          <w:kern w:val="0"/>
+          <w:sz w:val="24"/>
+          <w:szCs w:val="24"/>
+          <w:rtl/>
+        </w:rPr>
+      </w:pPr>
+    </w:p>
+    <w:p>
+      <w:pPr>
+        <w:bidi/>
+        <w:rPr>
+          <w:rFonts w:asciiTheme="minorBidi" w:hAnsiTheme="minorBidi"/>
+          <w:kern w:val="0"/>
+          <w:sz w:val="24"/>
+          <w:szCs w:val="24"/>
+          <w:rtl/>
+        </w:rPr>
+      </w:pPr>
+    </w:p>
+    <w:p>
+      <w:pPr>
+        <w:bidi/>
+        <w:rPr>
+          <w:rFonts w:asciiTheme="minorBidi" w:hAnsiTheme="minorBidi"/>
+          <w:kern w:val="0"/>
+          <w:sz w:val="24"/>
+          <w:szCs w:val="24"/>
+          <w:rtl/>
+        </w:rPr>
+      </w:pPr>
+    </w:p>
+    <w:p>
+      <w:pPr>
+        <w:bidi/>
+        <w:rPr>
+          <w:rFonts w:asciiTheme="minorBidi" w:hAnsiTheme="minorBidi"/>
+          <w:kern w:val="0"/>
+          <w:sz w:val="24"/>
+          <w:szCs w:val="24"/>
+          <w:rtl/>
+        </w:rPr>
+      </w:pPr>
+    </w:p>
+    <w:p>
+      <w:pPr>
+        <w:bidi/>
+        <w:rPr>
+          <w:rFonts w:asciiTheme="minorBidi" w:hAnsiTheme="minorBidi"/>
+          <w:sz w:val="24"/>
+          <w:szCs w:val="24"/>
+          <w:rtl/>
+        </w:rPr>
+      </w:pPr>
     </w:p>
     <w:p>
       <w:pPr>
@@ -5054,7 +5197,7 @@
           <w:rtl/>
         </w:rPr>
       </w:pPr>
-      <w:bookmarkStart w:id="5" w:name="_Toc181367001"/>
+      <w:bookmarkStart w:id="5" w:name="_Toc181979008"/>
       <w:r>
         <w:rPr>
           <w:rFonts w:hint="cs"/>
@@ -7880,7 +8023,7 @@
           <w:rtl/>
         </w:rPr>
       </w:pPr>
-      <w:bookmarkStart w:id="7" w:name="_Toc181367002"/>
+      <w:bookmarkStart w:id="7" w:name="_Toc181979009"/>
       <w:r>
         <w:rPr>
           <w:rFonts w:hint="cs"/>
@@ -8340,7 +8483,7 @@
           <w:lang w:val="en-IL"/>
         </w:rPr>
       </w:pPr>
-      <w:bookmarkStart w:id="8" w:name="_Toc181367003"/>
+      <w:bookmarkStart w:id="8" w:name="_Toc181979010"/>
       <w:r>
         <w:rPr>
           <w:b/>
@@ -9170,22 +9313,6 @@
     </w:p>
     <w:p>
       <w:pPr>
-        <w:autoSpaceDE w:val="0"/>
-        <w:autoSpaceDN w:val="0"/>
-        <w:bidi/>
-        <w:adjustRightInd w:val="0"/>
-        <w:spacing w:after="0" w:line="240" w:lineRule="auto"/>
-        <w:rPr>
-          <w:rFonts w:ascii="Calibri" w:hAnsi="Calibri" w:cs="Calibri"/>
-          <w:kern w:val="0"/>
-          <w:sz w:val="24"/>
-          <w:szCs w:val="24"/>
-          <w:lang w:val="en-IL"/>
-        </w:rPr>
-      </w:pPr>
-    </w:p>
-    <w:p>
-      <w:pPr>
         <w:bidi/>
         <w:rPr>
           <w:rFonts w:asciiTheme="minorBidi" w:hAnsiTheme="minorBidi"/>
@@ -9205,7 +9332,7 @@
           <w:lang w:val="en-IL"/>
         </w:rPr>
       </w:pPr>
-      <w:bookmarkStart w:id="9" w:name="_Toc181367004"/>
+      <w:bookmarkStart w:id="9" w:name="_Toc181979011"/>
       <w:r>
         <w:rPr>
           <w:b/>
@@ -9214,6 +9341,7 @@
           <w:rtl/>
           <w:lang w:val="en-IL"/>
         </w:rPr>
+        <w:lastRenderedPageBreak/>
         <w:t>מושגים</w:t>
       </w:r>
       <w:r>
@@ -9811,7 +9939,7 @@
           <w:rtl/>
         </w:rPr>
       </w:pPr>
-      <w:bookmarkStart w:id="10" w:name="_Toc181367005"/>
+      <w:bookmarkStart w:id="10" w:name="_Toc181979012"/>
       <w:r>
         <w:rPr>
           <w:rFonts w:asciiTheme="majorBidi" w:hAnsiTheme="majorBidi" w:hint="cs"/>
@@ -9820,6 +9948,7 @@
           <w:color w:val="auto"/>
           <w:rtl/>
         </w:rPr>
+        <w:lastRenderedPageBreak/>
         <w:t>מבוא ל-</w:t>
       </w:r>
       <w:r>
@@ -11252,7 +11381,7 @@
           <w:rtl/>
         </w:rPr>
       </w:pPr>
-      <w:bookmarkStart w:id="11" w:name="_Toc181367006"/>
+      <w:bookmarkStart w:id="11" w:name="_Toc181979013"/>
       <w:r>
         <w:rPr>
           <w:rFonts w:asciiTheme="majorBidi" w:hAnsiTheme="majorBidi"/>
@@ -11261,6 +11390,7 @@
           <w:color w:val="auto"/>
           <w:rtl/>
         </w:rPr>
+        <w:lastRenderedPageBreak/>
         <w:t xml:space="preserve">הגדרות של </w:t>
       </w:r>
       <w:r>
@@ -15851,7 +15981,7 @@
           <w:rtl/>
         </w:rPr>
       </w:pPr>
-      <w:bookmarkStart w:id="12" w:name="_Toc181367007"/>
+      <w:bookmarkStart w:id="12" w:name="_Toc181979014"/>
       <w:r>
         <w:rPr>
           <w:rFonts w:hint="cs"/>
@@ -18966,7 +19096,7 @@
           <w:bCs/>
         </w:rPr>
       </w:pPr>
-      <w:bookmarkStart w:id="14" w:name="_Toc181367008"/>
+      <w:bookmarkStart w:id="14" w:name="_Toc181979015"/>
       <w:r>
         <w:rPr>
           <w:noProof/>
@@ -19234,7 +19364,7 @@
           <w:lang w:val="en-IL"/>
         </w:rPr>
       </w:pPr>
-      <w:bookmarkStart w:id="15" w:name="_Toc181367009"/>
+      <w:bookmarkStart w:id="15" w:name="_Toc181979016"/>
       <w:r>
         <w:rPr>
           <w:rFonts w:asciiTheme="majorBidi" w:hAnsiTheme="majorBidi"/>
@@ -20274,7 +20404,7 @@
           <w:lang w:val="en-IL"/>
         </w:rPr>
       </w:pPr>
-      <w:bookmarkStart w:id="16" w:name="_Toc181367010"/>
+      <w:bookmarkStart w:id="16" w:name="_Toc181979017"/>
       <w:r>
         <w:rPr>
           <w:b/>
@@ -21336,7 +21466,6 @@
           <w:kern w:val="0"/>
           <w:sz w:val="24"/>
           <w:szCs w:val="24"/>
-          <w:rtl/>
         </w:rPr>
       </w:pPr>
       <w:r>
@@ -21348,16 +21477,6 @@
         </w:rPr>
         <w:br w:type="page"/>
       </w:r>
-    </w:p>
-    <w:p>
-      <w:pPr>
-        <w:rPr>
-          <w:rFonts w:asciiTheme="minorBidi" w:hAnsiTheme="minorBidi"/>
-          <w:kern w:val="0"/>
-          <w:sz w:val="24"/>
-          <w:szCs w:val="24"/>
-        </w:rPr>
-      </w:pPr>
     </w:p>
     <w:p>
       <w:pPr>
@@ -21369,7 +21488,7 @@
           <w:rtl/>
         </w:rPr>
       </w:pPr>
-      <w:bookmarkStart w:id="17" w:name="_Toc181367011"/>
+      <w:bookmarkStart w:id="17" w:name="_Toc181979018"/>
       <w:r>
         <w:rPr>
           <w:rFonts w:hint="cs"/>
@@ -21378,6 +21497,7 @@
           <w:color w:val="auto"/>
           <w:rtl/>
         </w:rPr>
+        <w:lastRenderedPageBreak/>
         <w:t>סימולציות ותוצאות</w:t>
       </w:r>
       <w:bookmarkEnd w:id="17"/>
@@ -24882,7 +25002,7 @@
           <w:bCs/>
         </w:rPr>
       </w:pPr>
-      <w:bookmarkStart w:id="18" w:name="_Toc181367012"/>
+      <w:bookmarkStart w:id="18" w:name="_Toc181979019"/>
       <w:r>
         <w:rPr>
           <w:rFonts w:asciiTheme="majorBidi" w:hAnsiTheme="majorBidi"/>
@@ -26059,7 +26179,7 @@
           <w:bCs/>
         </w:rPr>
       </w:pPr>
-      <w:bookmarkStart w:id="19" w:name="_Toc181367013"/>
+      <w:bookmarkStart w:id="19" w:name="_Toc181979020"/>
       <w:r>
         <w:rPr>
           <w:rFonts w:asciiTheme="majorBidi" w:hAnsiTheme="majorBidi"/>
@@ -26502,6 +26622,320 @@
       </w:pPr>
       <w:r>
         <w:rPr>
+          <w:rFonts w:asciiTheme="minorBidi" w:hAnsiTheme="minorBidi" w:hint="cs"/>
+          <w:sz w:val="24"/>
+          <w:szCs w:val="24"/>
+          <w:rtl/>
+        </w:rPr>
+        <w:t xml:space="preserve">כפי שניתן לראות באיור 7, </w:t>
+      </w:r>
+      <w:r>
+        <w:rPr>
+          <w:rFonts w:asciiTheme="minorBidi" w:hAnsiTheme="minorBidi" w:hint="cs"/>
+          <w:sz w:val="24"/>
+          <w:szCs w:val="24"/>
+          <w:rtl/>
+        </w:rPr>
+        <w:t xml:space="preserve">בזרימות </w:t>
+      </w:r>
+      <w:r>
+        <w:rPr>
+          <w:rFonts w:asciiTheme="minorBidi" w:hAnsiTheme="minorBidi"/>
+          <w:sz w:val="24"/>
+          <w:szCs w:val="24"/>
+          <w:lang w:bidi="ar-SA"/>
+        </w:rPr>
+        <w:t>f1</w:t>
+      </w:r>
+      <w:r>
+        <w:rPr>
+          <w:rFonts w:asciiTheme="minorBidi" w:hAnsiTheme="minorBidi" w:hint="cs"/>
+          <w:sz w:val="24"/>
+          <w:szCs w:val="24"/>
+          <w:rtl/>
+        </w:rPr>
+        <w:t xml:space="preserve"> ו- </w:t>
+      </w:r>
+      <w:r>
+        <w:rPr>
+          <w:rFonts w:asciiTheme="minorBidi" w:hAnsiTheme="minorBidi"/>
+          <w:sz w:val="24"/>
+          <w:szCs w:val="24"/>
+          <w:lang w:bidi="ar-SA"/>
+        </w:rPr>
+        <w:t>f3</w:t>
+      </w:r>
+      <w:r>
+        <w:rPr>
+          <w:rFonts w:asciiTheme="minorBidi" w:hAnsiTheme="minorBidi" w:hint="cs"/>
+          <w:sz w:val="24"/>
+          <w:szCs w:val="24"/>
+          <w:rtl/>
+        </w:rPr>
+        <w:t xml:space="preserve"> תדירות הופעת אוטובוסים היא </w:t>
+      </w:r>
+      <w:r>
+        <w:rPr>
+          <w:rFonts w:asciiTheme="minorBidi" w:hAnsiTheme="minorBidi" w:cs="Arial"/>
+          <w:sz w:val="24"/>
+          <w:szCs w:val="24"/>
+        </w:rPr>
+        <w:t>exp(0.03)</w:t>
+      </w:r>
+      <w:r>
+        <w:rPr>
+          <w:rFonts w:asciiTheme="minorBidi" w:hAnsiTheme="minorBidi" w:cs="Arial" w:hint="cs"/>
+          <w:sz w:val="24"/>
+          <w:szCs w:val="24"/>
+          <w:rtl/>
+        </w:rPr>
+        <w:t>. ובזרימות</w:t>
+      </w:r>
+      <w:r>
+        <w:rPr>
+          <w:rFonts w:asciiTheme="minorBidi" w:hAnsiTheme="minorBidi" w:cs="Arial" w:hint="cs"/>
+          <w:sz w:val="24"/>
+          <w:szCs w:val="24"/>
+          <w:rtl/>
+          <w:lang w:bidi="ar-SA"/>
+        </w:rPr>
+        <w:t xml:space="preserve"> </w:t>
+      </w:r>
+      <w:r>
+        <w:rPr>
+          <w:rFonts w:asciiTheme="minorBidi" w:hAnsiTheme="minorBidi" w:cs="Arial"/>
+          <w:sz w:val="24"/>
+          <w:szCs w:val="24"/>
+          <w:lang w:bidi="ar-SA"/>
+        </w:rPr>
+        <w:t>f9</w:t>
+      </w:r>
+      <w:r>
+        <w:rPr>
+          <w:rFonts w:asciiTheme="minorBidi" w:hAnsiTheme="minorBidi" w:cs="Arial" w:hint="cs"/>
+          <w:sz w:val="24"/>
+          <w:szCs w:val="24"/>
+          <w:rtl/>
+        </w:rPr>
+        <w:t xml:space="preserve"> ו- </w:t>
+      </w:r>
+      <w:r>
+        <w:rPr>
+          <w:rFonts w:asciiTheme="minorBidi" w:hAnsiTheme="minorBidi" w:cs="Arial"/>
+          <w:sz w:val="24"/>
+          <w:szCs w:val="24"/>
+          <w:lang w:bidi="ar-SA"/>
+        </w:rPr>
+        <w:t>f11</w:t>
+      </w:r>
+      <w:r>
+        <w:rPr>
+          <w:rFonts w:asciiTheme="minorBidi" w:hAnsiTheme="minorBidi" w:cs="Arial" w:hint="cs"/>
+          <w:sz w:val="24"/>
+          <w:szCs w:val="24"/>
+          <w:rtl/>
+        </w:rPr>
+        <w:t xml:space="preserve"> </w:t>
+      </w:r>
+      <w:r>
+        <w:rPr>
+          <w:rFonts w:asciiTheme="minorBidi" w:hAnsiTheme="minorBidi" w:hint="cs"/>
+          <w:sz w:val="24"/>
+          <w:szCs w:val="24"/>
+          <w:rtl/>
+        </w:rPr>
+        <w:t xml:space="preserve">תדירות הופעת אוטובוסים היא </w:t>
+      </w:r>
+      <w:r>
+        <w:rPr>
+          <w:rFonts w:asciiTheme="minorBidi" w:hAnsiTheme="minorBidi" w:cs="Arial"/>
+          <w:sz w:val="24"/>
+          <w:szCs w:val="24"/>
+        </w:rPr>
+        <w:t>exp(0.0</w:t>
+      </w:r>
+      <w:r>
+        <w:rPr>
+          <w:rFonts w:asciiTheme="minorBidi" w:hAnsiTheme="minorBidi" w:cs="Arial"/>
+          <w:sz w:val="24"/>
+          <w:szCs w:val="24"/>
+        </w:rPr>
+        <w:t>1</w:t>
+      </w:r>
+      <w:r>
+        <w:rPr>
+          <w:rFonts w:asciiTheme="minorBidi" w:hAnsiTheme="minorBidi" w:cs="Arial"/>
+          <w:sz w:val="24"/>
+          <w:szCs w:val="24"/>
+        </w:rPr>
+        <w:t>)</w:t>
+      </w:r>
+      <w:r>
+        <w:rPr>
+          <w:rFonts w:asciiTheme="minorBidi" w:hAnsiTheme="minorBidi" w:cs="Arial" w:hint="cs"/>
+          <w:sz w:val="24"/>
+          <w:szCs w:val="24"/>
+          <w:rtl/>
+        </w:rPr>
+        <w:t>.</w:t>
+      </w:r>
+      <w:r>
+        <w:rPr>
+          <w:rFonts w:asciiTheme="minorBidi" w:hAnsiTheme="minorBidi" w:cs="Arial" w:hint="cs"/>
+          <w:sz w:val="24"/>
+          <w:szCs w:val="24"/>
+          <w:rtl/>
+        </w:rPr>
+        <w:t xml:space="preserve"> ולכן מצפים</w:t>
+      </w:r>
+      <w:r>
+        <w:rPr>
+          <w:rFonts w:asciiTheme="minorBidi" w:hAnsiTheme="minorBidi" w:cs="Arial" w:hint="cs"/>
+          <w:sz w:val="24"/>
+          <w:szCs w:val="24"/>
+          <w:rtl/>
+        </w:rPr>
+        <w:t xml:space="preserve"> ש:</w:t>
+      </w:r>
+      <w:r>
+        <w:rPr>
+          <w:rFonts w:asciiTheme="minorBidi" w:hAnsiTheme="minorBidi" w:cs="Arial"/>
+          <w:sz w:val="24"/>
+          <w:szCs w:val="24"/>
+          <w:rtl/>
+        </w:rPr>
+        <w:br/>
+      </w:r>
+      <w:r>
+        <w:rPr>
+          <w:rFonts w:asciiTheme="minorBidi" w:hAnsiTheme="minorBidi" w:cs="Arial" w:hint="cs"/>
+          <w:sz w:val="24"/>
+          <w:szCs w:val="24"/>
+          <w:rtl/>
+        </w:rPr>
+        <w:t xml:space="preserve">- בסימולציה השלישית המודל ייתן עדיפות גבוהה להיות בפאזה 0 (שבה נותנים ירוק ל- </w:t>
+      </w:r>
+      <w:r>
+        <w:rPr>
+          <w:rFonts w:asciiTheme="minorBidi" w:hAnsiTheme="minorBidi"/>
+          <w:sz w:val="24"/>
+          <w:szCs w:val="24"/>
+          <w:lang w:bidi="ar-SA"/>
+        </w:rPr>
+        <w:t>f1</w:t>
+      </w:r>
+      <w:r>
+        <w:rPr>
+          <w:rFonts w:asciiTheme="minorBidi" w:hAnsiTheme="minorBidi" w:hint="cs"/>
+          <w:sz w:val="24"/>
+          <w:szCs w:val="24"/>
+          <w:rtl/>
+        </w:rPr>
+        <w:t xml:space="preserve"> ו- </w:t>
+      </w:r>
+      <w:r>
+        <w:rPr>
+          <w:rFonts w:asciiTheme="minorBidi" w:hAnsiTheme="minorBidi"/>
+          <w:sz w:val="24"/>
+          <w:szCs w:val="24"/>
+          <w:lang w:bidi="ar-SA"/>
+        </w:rPr>
+        <w:t>f3</w:t>
+      </w:r>
+      <w:r>
+        <w:rPr>
+          <w:rFonts w:asciiTheme="minorBidi" w:hAnsiTheme="minorBidi" w:cs="Arial" w:hint="cs"/>
+          <w:sz w:val="24"/>
+          <w:szCs w:val="24"/>
+          <w:rtl/>
+        </w:rPr>
+        <w:t xml:space="preserve">) ועדיפות נמוכה לפאזה 6 (שבה נותנים ירוק ל- </w:t>
+      </w:r>
+      <w:r>
+        <w:rPr>
+          <w:rFonts w:asciiTheme="minorBidi" w:hAnsiTheme="minorBidi"/>
+          <w:sz w:val="24"/>
+          <w:szCs w:val="24"/>
+          <w:lang w:bidi="ar-SA"/>
+        </w:rPr>
+        <w:t>f9</w:t>
+      </w:r>
+      <w:r>
+        <w:rPr>
+          <w:rFonts w:asciiTheme="minorBidi" w:hAnsiTheme="minorBidi" w:hint="cs"/>
+          <w:sz w:val="24"/>
+          <w:szCs w:val="24"/>
+          <w:rtl/>
+        </w:rPr>
+        <w:t xml:space="preserve"> ו- </w:t>
+      </w:r>
+      <w:r>
+        <w:rPr>
+          <w:rFonts w:asciiTheme="minorBidi" w:hAnsiTheme="minorBidi"/>
+          <w:sz w:val="24"/>
+          <w:szCs w:val="24"/>
+          <w:lang w:bidi="ar-SA"/>
+        </w:rPr>
+        <w:t>f11</w:t>
+      </w:r>
+      <w:r>
+        <w:rPr>
+          <w:rFonts w:asciiTheme="minorBidi" w:hAnsiTheme="minorBidi" w:cs="Arial" w:hint="cs"/>
+          <w:sz w:val="24"/>
+          <w:szCs w:val="24"/>
+          <w:rtl/>
+        </w:rPr>
+        <w:t>).</w:t>
+      </w:r>
+      <w:r>
+        <w:rPr>
+          <w:rFonts w:asciiTheme="minorBidi" w:hAnsiTheme="minorBidi" w:cs="Arial" w:hint="cs"/>
+          <w:sz w:val="24"/>
+          <w:szCs w:val="24"/>
+          <w:rtl/>
+        </w:rPr>
+        <w:t xml:space="preserve"> כי יש שימוש בתגמול משוקלל.</w:t>
+      </w:r>
+      <w:r>
+        <w:rPr>
+          <w:rFonts w:asciiTheme="minorBidi" w:hAnsiTheme="minorBidi" w:cs="Arial"/>
+          <w:sz w:val="24"/>
+          <w:szCs w:val="24"/>
+          <w:rtl/>
+        </w:rPr>
+        <w:br/>
+      </w:r>
+      <w:r>
+        <w:rPr>
+          <w:rFonts w:asciiTheme="minorBidi" w:hAnsiTheme="minorBidi" w:cs="Arial" w:hint="cs"/>
+          <w:sz w:val="24"/>
+          <w:szCs w:val="24"/>
+          <w:rtl/>
+        </w:rPr>
+        <w:t>- בסימולציה השניה המודל לא ייתן עדיפות</w:t>
+      </w:r>
+      <w:r>
+        <w:rPr>
+          <w:rFonts w:asciiTheme="minorBidi" w:hAnsiTheme="minorBidi" w:cs="Arial" w:hint="cs"/>
+          <w:sz w:val="24"/>
+          <w:szCs w:val="24"/>
+          <w:rtl/>
+        </w:rPr>
+        <w:t xml:space="preserve"> לפאזה אחת על השנייה כי אין שימוש בתגמול משוקלל.</w:t>
+      </w:r>
+    </w:p>
+    <w:p>
+      <w:pPr>
+        <w:bidi/>
+        <w:rPr>
+          <w:rFonts w:asciiTheme="minorBidi" w:hAnsiTheme="minorBidi"/>
+          <w:sz w:val="24"/>
+          <w:szCs w:val="24"/>
+          <w:rtl/>
+        </w:rPr>
+      </w:pPr>
+      <w:r>
+        <w:rPr>
           <w:rFonts w:asciiTheme="minorBidi" w:hAnsiTheme="minorBidi" w:cs="Arial"/>
           <w:noProof/>
           <w:sz w:val="24"/>
@@ -26509,13 +26943,13 @@
           <w:rtl/>
         </w:rPr>
         <w:drawing>
-          <wp:anchor distT="0" distB="0" distL="114300" distR="114300" simplePos="0" relativeHeight="251737088" behindDoc="0" locked="0" layoutInCell="1" allowOverlap="1" wp14:anchorId="7653CB79" wp14:editId="67FD681A">
+          <wp:anchor distT="0" distB="0" distL="114300" distR="114300" simplePos="0" relativeHeight="251737088" behindDoc="0" locked="0" layoutInCell="1" allowOverlap="1" wp14:anchorId="7653CB79" wp14:editId="030F7AB7">
             <wp:simplePos x="0" y="0"/>
             <wp:positionH relativeFrom="margin">
-              <wp:align>center</wp:align>
+              <wp:posOffset>-537545</wp:posOffset>
             </wp:positionH>
             <wp:positionV relativeFrom="paragraph">
-              <wp:posOffset>407670</wp:posOffset>
+              <wp:posOffset>428625</wp:posOffset>
             </wp:positionV>
             <wp:extent cx="6489065" cy="3067050"/>
             <wp:effectExtent l="0" t="0" r="6985" b="0"/>
@@ -26582,13 +27016,13 @@
         <mc:AlternateContent>
           <mc:Choice Requires="wps">
             <w:drawing>
-              <wp:anchor distT="0" distB="0" distL="114300" distR="114300" simplePos="0" relativeHeight="251739136" behindDoc="0" locked="0" layoutInCell="1" allowOverlap="1" wp14:anchorId="11E1E1A3" wp14:editId="37C1BC66">
+              <wp:anchor distT="0" distB="0" distL="114300" distR="114300" simplePos="0" relativeHeight="251739136" behindDoc="0" locked="0" layoutInCell="1" allowOverlap="1" wp14:anchorId="11E1E1A3" wp14:editId="602B0816">
                 <wp:simplePos x="0" y="0"/>
                 <wp:positionH relativeFrom="margin">
-                  <wp:posOffset>4053205</wp:posOffset>
+                  <wp:posOffset>3923809</wp:posOffset>
                 </wp:positionH>
                 <wp:positionV relativeFrom="paragraph">
-                  <wp:posOffset>3206750</wp:posOffset>
+                  <wp:posOffset>3205264</wp:posOffset>
                 </wp:positionV>
                 <wp:extent cx="2057400" cy="152400"/>
                 <wp:effectExtent l="0" t="0" r="0" b="0"/>
@@ -26663,7 +27097,7 @@
           </mc:Choice>
           <mc:Fallback>
             <w:pict>
-              <v:shape w14:anchorId="11E1E1A3" id="_x0000_s1041" type="#_x0000_t202" style="position:absolute;left:0;text-align:left;margin-left:319.15pt;margin-top:252.5pt;width:162pt;height:12pt;z-index:251739136;visibility:visible;mso-wrap-style:square;mso-width-percent:0;mso-height-percent:0;mso-wrap-distance-left:9pt;mso-wrap-distance-top:0;mso-wrap-distance-right:9pt;mso-wrap-distance-bottom:0;mso-position-horizontal:absolute;mso-position-horizontal-relative:margin;mso-position-vertical:absolute;mso-position-vertical-relative:text;mso-width-percent:0;mso-height-percent:0;mso-width-relative:margin;mso-height-relative:margin;v-text-anchor:top" o:gfxdata="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" stroked="f">
+              <v:shape w14:anchorId="11E1E1A3" id="_x0000_s1041" type="#_x0000_t202" style="position:absolute;left:0;text-align:left;margin-left:308.95pt;margin-top:252.4pt;width:162pt;height:12pt;z-index:251739136;visibility:visible;mso-wrap-style:square;mso-width-percent:0;mso-height-percent:0;mso-wrap-distance-left:9pt;mso-wrap-distance-top:0;mso-wrap-distance-right:9pt;mso-wrap-distance-bottom:0;mso-position-horizontal:absolute;mso-position-horizontal-relative:margin;mso-position-vertical:absolute;mso-position-vertical-relative:text;mso-width-percent:0;mso-height-percent:0;mso-width-relative:margin;mso-height-relative:margin;v-text-anchor:top" o:gfxdata="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" stroked="f">
                 <v:textbox inset="0,0,0,0">
                   <w:txbxContent>
                     <w:p>
@@ -26760,50 +27194,6 @@
         <w:bidi/>
         <w:rPr>
           <w:rFonts w:asciiTheme="minorBidi" w:hAnsiTheme="minorBidi"/>
-          <w:sz w:val="24"/>
-          <w:szCs w:val="24"/>
-          <w:rtl/>
-        </w:rPr>
-      </w:pPr>
-    </w:p>
-    <w:p>
-      <w:pPr>
-        <w:bidi/>
-        <w:rPr>
-          <w:rFonts w:asciiTheme="minorBidi" w:hAnsiTheme="minorBidi"/>
-          <w:sz w:val="24"/>
-          <w:szCs w:val="24"/>
-          <w:rtl/>
-        </w:rPr>
-      </w:pPr>
-    </w:p>
-    <w:p>
-      <w:pPr>
-        <w:bidi/>
-        <w:rPr>
-          <w:rFonts w:asciiTheme="minorBidi" w:hAnsiTheme="minorBidi"/>
-          <w:sz w:val="24"/>
-          <w:szCs w:val="24"/>
-          <w:rtl/>
-        </w:rPr>
-      </w:pPr>
-    </w:p>
-    <w:p>
-      <w:pPr>
-        <w:bidi/>
-        <w:rPr>
-          <w:rFonts w:asciiTheme="minorBidi" w:hAnsiTheme="minorBidi"/>
-          <w:sz w:val="24"/>
-          <w:szCs w:val="24"/>
-          <w:rtl/>
-        </w:rPr>
-      </w:pPr>
-    </w:p>
-    <w:p>
-      <w:pPr>
-        <w:bidi/>
-        <w:rPr>
-          <w:rFonts w:asciiTheme="minorBidi" w:hAnsiTheme="minorBidi"/>
           <w:b/>
           <w:bCs/>
           <w:sz w:val="24"/>
@@ -26819,6 +27209,7 @@
           <w:szCs w:val="24"/>
           <w:rtl/>
         </w:rPr>
+        <w:lastRenderedPageBreak/>
         <w:t>תוצאות:</w:t>
       </w:r>
     </w:p>
@@ -28579,6 +28970,38 @@
                               </w:rPr>
                               <w:t>10</w:t>
                             </w:r>
+                            <w:r>
+                              <w:rPr>
+                                <w:rFonts w:hint="cs"/>
+                                <w:rtl/>
+                              </w:rPr>
+                              <w:t xml:space="preserve"> (</w:t>
+                            </w:r>
+                            <w:r>
+                              <w:rPr>
+                                <w:lang w:bidi="ar-SA"/>
+                              </w:rPr>
+                              <w:t xml:space="preserve">TLS </w:t>
+                            </w:r>
+                            <w:r>
+                              <w:rPr>
+                                <w:lang w:bidi="ar-SA"/>
+                              </w:rPr>
+                              <w:t>=</w:t>
+                            </w:r>
+                            <w:r>
+                              <w:rPr>
+                                <w:lang w:bidi="ar-SA"/>
+                              </w:rPr>
+                              <w:t xml:space="preserve"> Traffic Light System</w:t>
+                            </w:r>
+                            <w:r>
+                              <w:rPr>
+                                <w:rFonts w:hint="cs"/>
+                                <w:rtl/>
+                              </w:rPr>
+                              <w:t>)</w:t>
+                            </w:r>
                           </w:p>
                         </w:txbxContent>
                       </wps:txbx>
@@ -28629,6 +29052,38 @@
                         </w:rPr>
                         <w:t>10</w:t>
                       </w:r>
+                      <w:r>
+                        <w:rPr>
+                          <w:rFonts w:hint="cs"/>
+                          <w:rtl/>
+                        </w:rPr>
+                        <w:t xml:space="preserve"> (</w:t>
+                      </w:r>
+                      <w:r>
+                        <w:rPr>
+                          <w:lang w:bidi="ar-SA"/>
+                        </w:rPr>
+                        <w:t xml:space="preserve">TLS </w:t>
+                      </w:r>
+                      <w:r>
+                        <w:rPr>
+                          <w:lang w:bidi="ar-SA"/>
+                        </w:rPr>
+                        <w:t>=</w:t>
+                      </w:r>
+                      <w:r>
+                        <w:rPr>
+                          <w:lang w:bidi="ar-SA"/>
+                        </w:rPr>
+                        <w:t xml:space="preserve"> Traffic Light System</w:t>
+                      </w:r>
+                      <w:r>
+                        <w:rPr>
+                          <w:rFonts w:hint="cs"/>
+                          <w:rtl/>
+                        </w:rPr>
+                        <w:t>)</w:t>
+                      </w:r>
                     </w:p>
                   </w:txbxContent>
                 </v:textbox>
@@ -28805,6 +29260,7 @@
                               <w:rPr>
                                 <w:rFonts w:asciiTheme="minorBidi" w:hAnsiTheme="minorBidi" w:cs="Arial"/>
                                 <w:kern w:val="0"/>
+                                <w:rtl/>
                                 <w:lang w:val="en-IL"/>
                               </w:rPr>
                             </w:pPr>
@@ -28821,6 +29277,41 @@
                                 <w:rtl/>
                               </w:rPr>
                               <w:t>11</w:t>
+                            </w:r>
+                            <w:r>
+                              <w:t xml:space="preserve"> </w:t>
+                            </w:r>
+                            <w:r>
+                              <w:rPr>
+                                <w:rFonts w:hint="cs"/>
+                                <w:rtl/>
+                              </w:rPr>
+                              <w:t>(</w:t>
+                            </w:r>
+                            <w:r>
+                              <w:rPr>
+                                <w:lang w:bidi="ar-SA"/>
+                              </w:rPr>
+                              <w:t xml:space="preserve">TLS </w:t>
+                            </w:r>
+                            <w:r>
+                              <w:rPr>
+                                <w:lang w:bidi="ar-SA"/>
+                              </w:rPr>
+                              <w:t>=</w:t>
+                            </w:r>
+                            <w:r>
+                              <w:rPr>
+                                <w:lang w:bidi="ar-SA"/>
+                              </w:rPr>
+                              <w:t xml:space="preserve"> Traffic Light System</w:t>
+                            </w:r>
+                            <w:r>
+                              <w:rPr>
+                                <w:rFonts w:hint="cs"/>
+                                <w:rtl/>
+                              </w:rPr>
+                              <w:t>)</w:t>
                             </w:r>
                           </w:p>
                         </w:txbxContent>
@@ -28855,6 +29346,7 @@
                         <w:rPr>
                           <w:rFonts w:asciiTheme="minorBidi" w:hAnsiTheme="minorBidi" w:cs="Arial"/>
                           <w:kern w:val="0"/>
+                          <w:rtl/>
                           <w:lang w:val="en-IL"/>
                         </w:rPr>
                       </w:pPr>
@@ -28871,6 +29363,41 @@
                           <w:rtl/>
                         </w:rPr>
                         <w:t>11</w:t>
+                      </w:r>
+                      <w:r>
+                        <w:t xml:space="preserve"> </w:t>
+                      </w:r>
+                      <w:r>
+                        <w:rPr>
+                          <w:rFonts w:hint="cs"/>
+                          <w:rtl/>
+                        </w:rPr>
+                        <w:t>(</w:t>
+                      </w:r>
+                      <w:r>
+                        <w:rPr>
+                          <w:lang w:bidi="ar-SA"/>
+                        </w:rPr>
+                        <w:t xml:space="preserve">TLS </w:t>
+                      </w:r>
+                      <w:r>
+                        <w:rPr>
+                          <w:lang w:bidi="ar-SA"/>
+                        </w:rPr>
+                        <w:t>=</w:t>
+                      </w:r>
+                      <w:r>
+                        <w:rPr>
+                          <w:lang w:bidi="ar-SA"/>
+                        </w:rPr>
+                        <w:t xml:space="preserve"> Traffic Light System</w:t>
+                      </w:r>
+                      <w:r>
+                        <w:rPr>
+                          <w:rFonts w:hint="cs"/>
+                          <w:rtl/>
+                        </w:rPr>
+                        <w:t>)</w:t>
                       </w:r>
                     </w:p>
                   </w:txbxContent>
@@ -29124,7 +29651,7 @@
           <w:rtl/>
         </w:rPr>
       </w:pPr>
-      <w:bookmarkStart w:id="20" w:name="_Toc181367014"/>
+      <w:bookmarkStart w:id="20" w:name="_Toc181979021"/>
       <w:r>
         <w:rPr>
           <w:rFonts w:asciiTheme="majorBidi" w:hAnsiTheme="majorBidi"/>
@@ -29512,7 +30039,7 @@
           <w:rtl/>
         </w:rPr>
       </w:pPr>
-      <w:bookmarkStart w:id="21" w:name="_Toc181367015"/>
+      <w:bookmarkStart w:id="21" w:name="_Toc181979022"/>
       <w:r>
         <w:rPr>
           <w:rFonts w:asciiTheme="majorBidi" w:hAnsiTheme="majorBidi"/>
@@ -29777,7 +30304,7 @@
         </w:rPr>
         <w:br/>
       </w:r>
-      <w:bookmarkStart w:id="22" w:name="_Toc181367016"/>
+      <w:bookmarkStart w:id="22" w:name="_Toc181979023"/>
       <w:r>
         <w:rPr>
           <w:rStyle w:val="Heading1Char"/>
@@ -29988,7 +30515,7 @@
           <w:lang w:val="en-IL"/>
         </w:rPr>
       </w:pPr>
-      <w:bookmarkStart w:id="23" w:name="_Toc181367017"/>
+      <w:bookmarkStart w:id="23" w:name="_Toc181979024"/>
       <w:r>
         <w:rPr>
           <w:b/>
@@ -30575,7 +31102,7 @@
           <w:lang w:bidi="ar-SA"/>
         </w:rPr>
       </w:pPr>
-      <w:bookmarkStart w:id="24" w:name="_Toc181367018"/>
+      <w:bookmarkStart w:id="24" w:name="_Toc181979025"/>
       <w:r>
         <w:rPr>
           <w:rFonts w:asciiTheme="majorBidi" w:hAnsiTheme="majorBidi"/>

</xml_diff>